<commit_message>
update the git instruction'
</commit_message>
<xml_diff>
--- a/Git_Instruction.docx
+++ b/Git_Instruction.docx
@@ -3,9 +3,35 @@
 <w:document xmlns:wpc="http://schemas.microsoft.com/office/word/2010/wordprocessingCanvas" xmlns:cx="http://schemas.microsoft.com/office/drawing/2014/chartex" xmlns:cx1="http://schemas.microsoft.com/office/drawing/2015/9/8/chartex" xmlns:cx2="http://schemas.microsoft.com/office/drawing/2015/10/21/chartex" xmlns:cx3="http://schemas.microsoft.com/office/drawing/2016/5/9/chartex" xmlns:cx4="http://schemas.microsoft.com/office/drawing/2016/5/10/chartex" xmlns:cx5="http://schemas.microsoft.com/office/drawing/2016/5/11/chartex" xmlns:cx6="http://schemas.microsoft.com/office/drawing/2016/5/12/chartex" xmlns:cx7="http://schemas.microsoft.com/office/drawing/2016/5/13/chartex" xmlns:cx8="http://schemas.microsoft.com/office/drawing/2016/5/14/chartex" xmlns:mc="http://schemas.openxmlformats.org/markup-compatibility/2006" xmlns:aink="http://schemas.microsoft.com/office/drawing/2016/ink" xmlns:am3d="http://schemas.microsoft.com/office/drawing/2017/model3d" xmlns:o="urn:schemas-microsoft-com:office:office" xmlns:r="http://schemas.openxmlformats.org/officeDocument/2006/relationships" xmlns:m="http://schemas.openxmlformats.org/officeDocument/2006/math" xmlns:v="urn:schemas-microsoft-com:vml" xmlns:wp14="http://schemas.microsoft.com/office/word/2010/wordprocessingDrawing" xmlns:wp="http://schemas.openxmlformats.org/drawingml/2006/wordprocessingDrawing" xmlns:w10="urn:schemas-microsoft-com:office:word" xmlns:w="http://schemas.openxmlformats.org/wordprocessingml/2006/main" xmlns:w14="http://schemas.microsoft.com/office/word/2010/wordml" xmlns:w15="http://schemas.microsoft.com/office/word/2012/wordml" xmlns:w16cid="http://schemas.microsoft.com/office/word/2016/wordml/cid" xmlns:w16se="http://schemas.microsoft.com/office/word/2015/wordml/symex" xmlns:wpg="http://schemas.microsoft.com/office/word/2010/wordprocessingGroup" xmlns:wpi="http://schemas.microsoft.com/office/word/2010/wordprocessingInk" xmlns:wne="http://schemas.microsoft.com/office/word/2006/wordml" xmlns:wps="http://schemas.microsoft.com/office/word/2010/wordprocessingShape" mc:Ignorable="w14 w15 w16se w16cid wp14">
   <w:body>
     <w:p>
-      <w:r>
+      <w:pPr>
+        <w:jc w:val="center"/>
+        <w:rPr>
+          <w:b/>
+          <w:bCs/>
+          <w:sz w:val="32"/>
+          <w:szCs w:val="32"/>
+        </w:rPr>
+      </w:pPr>
+      <w:r>
+        <w:rPr>
+          <w:b/>
+          <w:bCs/>
+          <w:sz w:val="32"/>
+          <w:szCs w:val="32"/>
+        </w:rPr>
         <w:t>Git Instruction</w:t>
       </w:r>
+    </w:p>
+    <w:p>
+      <w:pPr>
+        <w:jc w:val="center"/>
+        <w:rPr>
+          <w:b/>
+          <w:bCs/>
+          <w:sz w:val="32"/>
+          <w:szCs w:val="32"/>
+        </w:rPr>
+      </w:pPr>
     </w:p>
     <w:p/>
     <w:p>
@@ -15,8 +41,20 @@
           <w:ilvl w:val="0"/>
           <w:numId w:val="1"/>
         </w:numPr>
-      </w:pPr>
-      <w:r>
+        <w:rPr>
+          <w:b/>
+          <w:bCs/>
+          <w:i/>
+          <w:iCs/>
+        </w:rPr>
+      </w:pPr>
+      <w:r>
+        <w:rPr>
+          <w:b/>
+          <w:bCs/>
+          <w:i/>
+          <w:iCs/>
+        </w:rPr>
         <w:t>Key command words:</w:t>
       </w:r>
     </w:p>
@@ -37,8 +75,41 @@
       </w:r>
     </w:p>
     <w:p>
-      <w:r>
-        <w:t xml:space="preserve">“cd “: </w:t>
+      <w:pPr>
+        <w:pStyle w:val="ListParagraph"/>
+        <w:numPr>
+          <w:ilvl w:val="0"/>
+          <w:numId w:val="2"/>
+        </w:numPr>
+      </w:pPr>
+      <w:r>
+        <w:rPr>
+          <w:rFonts w:ascii="American Typewriter" w:hAnsi="American Typewriter"/>
+        </w:rPr>
+        <w:t>“</w:t>
+      </w:r>
+      <w:proofErr w:type="gramStart"/>
+      <w:r>
+        <w:rPr>
+          <w:rFonts w:ascii="American Typewriter" w:hAnsi="American Typewriter"/>
+        </w:rPr>
+        <w:t xml:space="preserve">cd </w:t>
+      </w:r>
+      <w:r>
+        <w:rPr>
+          <w:rFonts w:ascii="American Typewriter" w:hAnsi="American Typewriter"/>
+        </w:rPr>
+        <w:t>”</w:t>
+      </w:r>
+      <w:proofErr w:type="gramEnd"/>
+      <w:r>
+        <w:rPr>
+          <w:rFonts w:ascii="American Typewriter" w:hAnsi="American Typewriter"/>
+        </w:rPr>
+        <w:t>:</w:t>
+      </w:r>
+      <w:r>
+        <w:t xml:space="preserve"> </w:t>
       </w:r>
       <w:r>
         <w:t>To change this current working directory, you can use the "cd" command (where "cd" stands for "change directory"). For example, to move one directory upwards (into the current folder's parent folder), you can just call:</w:t>
@@ -47,7 +118,13 @@
         <w:t xml:space="preserve"> </w:t>
       </w:r>
       <w:r>
-        <w:t xml:space="preserve">“$ cd ~/desktop”. </w:t>
+        <w:rPr>
+          <w:rFonts w:ascii="American Typewriter" w:hAnsi="American Typewriter"/>
+        </w:rPr>
+        <w:t>“$ cd ~/desktop”.</w:t>
+      </w:r>
+      <w:r>
+        <w:t xml:space="preserve"> </w:t>
       </w:r>
       <w:r>
         <w:t xml:space="preserve">The same as </w:t>
@@ -71,37 +148,90 @@
     </w:p>
     <w:p/>
     <w:p>
-      <w:r>
-        <w:t xml:space="preserve">“ls”: </w:t>
+      <w:pPr>
+        <w:pStyle w:val="ListParagraph"/>
+        <w:numPr>
+          <w:ilvl w:val="0"/>
+          <w:numId w:val="2"/>
+        </w:numPr>
+        <w:rPr>
+          <w:rFonts w:ascii="American Typewriter" w:hAnsi="American Typewriter"/>
+        </w:rPr>
+      </w:pPr>
+      <w:r>
+        <w:rPr>
+          <w:rFonts w:ascii="American Typewriter" w:hAnsi="American Typewriter"/>
+        </w:rPr>
+        <w:t>“ls”:</w:t>
+      </w:r>
+      <w:r>
+        <w:t xml:space="preserve"> </w:t>
       </w:r>
       <w:r>
         <w:t>lists the file contents of a directory. I suggest you always use this command with two additional options: "-l" formats the output list a little more structured and "-a" also lists "hidden" files (which is helpful when working with version control). Showing the contents of the current directory works as follows:</w:t>
       </w:r>
       <w:r>
-        <w:t xml:space="preserve"> $ ls -la</w:t>
-      </w:r>
-    </w:p>
-    <w:p/>
-    <w:p>
-      <w:r>
+        <w:t xml:space="preserve"> </w:t>
+      </w:r>
+      <w:r>
+        <w:rPr>
+          <w:rFonts w:ascii="American Typewriter" w:hAnsi="American Typewriter"/>
+        </w:rPr>
+        <w:t>$ ls -la</w:t>
+      </w:r>
+    </w:p>
+    <w:p/>
+    <w:p>
+      <w:pPr>
+        <w:pStyle w:val="ListParagraph"/>
+        <w:numPr>
+          <w:ilvl w:val="0"/>
+          <w:numId w:val="2"/>
+        </w:numPr>
+        <w:rPr>
+          <w:rFonts w:ascii="American Typewriter" w:hAnsi="American Typewriter"/>
+        </w:rPr>
+      </w:pPr>
+      <w:r>
+        <w:rPr>
+          <w:rFonts w:ascii="American Typewriter" w:hAnsi="American Typewriter"/>
+        </w:rPr>
         <w:t>“</w:t>
       </w:r>
       <w:proofErr w:type="spellStart"/>
       <w:r>
+        <w:rPr>
+          <w:rFonts w:ascii="American Typewriter" w:hAnsi="American Typewriter"/>
+        </w:rPr>
         <w:t>pwd</w:t>
       </w:r>
       <w:proofErr w:type="spellEnd"/>
       <w:r>
-        <w:t xml:space="preserve">”: </w:t>
+        <w:rPr>
+          <w:rFonts w:ascii="American Typewriter" w:hAnsi="American Typewriter"/>
+        </w:rPr>
+        <w:t>”</w:t>
+      </w:r>
+      <w:r>
+        <w:t xml:space="preserve">: </w:t>
       </w:r>
       <w:r>
         <w:t>it stands for: "print working directory". It will return the path to a local folder on your computer's disk:</w:t>
       </w:r>
       <w:r>
-        <w:t xml:space="preserve"> $ </w:t>
+        <w:t xml:space="preserve"> </w:t>
+      </w:r>
+      <w:r>
+        <w:rPr>
+          <w:rFonts w:ascii="American Typewriter" w:hAnsi="American Typewriter"/>
+        </w:rPr>
+        <w:t xml:space="preserve">$ </w:t>
       </w:r>
       <w:proofErr w:type="spellStart"/>
       <w:r>
+        <w:rPr>
+          <w:rFonts w:ascii="American Typewriter" w:hAnsi="American Typewriter"/>
+        </w:rPr>
         <w:t>pwd</w:t>
       </w:r>
       <w:proofErr w:type="spellEnd"/>
@@ -121,33 +251,199 @@
         </w:numPr>
       </w:pPr>
       <w:r>
-        <w:t xml:space="preserve">The commands that we need to use </w:t>
-      </w:r>
-    </w:p>
-    <w:p/>
-    <w:p>
-      <w:r>
+        <w:rPr>
+          <w:b/>
+          <w:bCs/>
+          <w:i/>
+          <w:iCs/>
+        </w:rPr>
+        <w:t>The commands that we need to use</w:t>
+      </w:r>
+      <w:r>
+        <w:t>:</w:t>
+      </w:r>
+      <w:r>
+        <w:t xml:space="preserve"> </w:t>
+      </w:r>
+    </w:p>
+    <w:p/>
+    <w:p>
+      <w:pPr>
+        <w:rPr>
+          <w:b/>
+          <w:bCs/>
+        </w:rPr>
+      </w:pPr>
+      <w:r>
+        <w:rPr>
+          <w:b/>
+          <w:bCs/>
+        </w:rPr>
+        <w:t>All of us will use only master branch:</w:t>
+      </w:r>
+    </w:p>
+    <w:p>
+      <w:pPr>
+        <w:pStyle w:val="ListParagraph"/>
+        <w:numPr>
+          <w:ilvl w:val="0"/>
+          <w:numId w:val="4"/>
+        </w:numPr>
+      </w:pPr>
+      <w:r>
+        <w:t>Check if we are in the master branch:</w:t>
+      </w:r>
+    </w:p>
+    <w:p>
+      <w:pPr>
+        <w:rPr>
+          <w:rFonts w:ascii="American Typewriter" w:hAnsi="American Typewriter"/>
+        </w:rPr>
+      </w:pPr>
+      <w:r>
+        <w:rPr>
+          <w:rFonts w:ascii="American Typewriter" w:hAnsi="American Typewriter"/>
+        </w:rPr>
+        <w:t>‘git branch’</w:t>
+      </w:r>
+    </w:p>
+    <w:p>
+      <w:r>
+        <w:t>If we are in the master branch, there would be a * in front of ‘master’</w:t>
+      </w:r>
+    </w:p>
+    <w:p/>
+    <w:p>
+      <w:pPr>
+        <w:pStyle w:val="ListParagraph"/>
+        <w:numPr>
+          <w:ilvl w:val="0"/>
+          <w:numId w:val="4"/>
+        </w:numPr>
+      </w:pPr>
+      <w:r>
+        <w:t>If not, we need to switch to master branch, using:</w:t>
+      </w:r>
+    </w:p>
+    <w:p>
+      <w:pPr>
+        <w:rPr>
+          <w:rFonts w:ascii="American Typewriter" w:hAnsi="American Typewriter"/>
+        </w:rPr>
+      </w:pPr>
+      <w:r>
+        <w:rPr>
+          <w:rFonts w:ascii="American Typewriter" w:hAnsi="American Typewriter"/>
+        </w:rPr>
+        <w:t>‘git checkout master’</w:t>
+      </w:r>
+    </w:p>
+    <w:p/>
+    <w:p>
+      <w:pPr>
+        <w:pStyle w:val="ListParagraph"/>
+        <w:numPr>
+          <w:ilvl w:val="0"/>
+          <w:numId w:val="4"/>
+        </w:numPr>
+      </w:pPr>
+      <w:r>
+        <w:t xml:space="preserve">Then, we need to pull everything from </w:t>
+      </w:r>
+      <w:proofErr w:type="spellStart"/>
+      <w:r>
+        <w:t>github</w:t>
+      </w:r>
+      <w:proofErr w:type="spellEnd"/>
+      <w:r>
+        <w:t xml:space="preserve"> master branch to our local master branch, we should use:</w:t>
+      </w:r>
+    </w:p>
+    <w:p>
+      <w:pPr>
+        <w:rPr>
+          <w:rFonts w:ascii="American Typewriter" w:hAnsi="American Typewriter" w:hint="eastAsia"/>
+        </w:rPr>
+      </w:pPr>
+      <w:r>
+        <w:rPr>
+          <w:rFonts w:ascii="American Typewriter" w:hAnsi="American Typewriter"/>
+        </w:rPr>
+        <w:t>‘git pull –rebase’</w:t>
+      </w:r>
+    </w:p>
+    <w:p/>
+    <w:p/>
+    <w:p/>
+    <w:p/>
+    <w:p/>
+    <w:p/>
+    <w:p/>
+    <w:p/>
+    <w:p>
+      <w:pPr>
+        <w:rPr>
+          <w:b/>
+          <w:bCs/>
+        </w:rPr>
+      </w:pPr>
+      <w:r>
+        <w:rPr>
+          <w:b/>
+          <w:bCs/>
+        </w:rPr>
+        <w:lastRenderedPageBreak/>
         <w:t xml:space="preserve">Want to upload your changes to </w:t>
       </w:r>
       <w:proofErr w:type="spellStart"/>
       <w:r>
+        <w:rPr>
+          <w:b/>
+          <w:bCs/>
+        </w:rPr>
         <w:t>github</w:t>
       </w:r>
       <w:proofErr w:type="spellEnd"/>
       <w:r>
+        <w:rPr>
+          <w:b/>
+          <w:bCs/>
+        </w:rPr>
         <w:t>, you need to:</w:t>
       </w:r>
     </w:p>
     <w:p>
-      <w:r>
-        <w:t xml:space="preserve">First step: ‘git </w:t>
+      <w:pPr>
+        <w:pStyle w:val="ListParagraph"/>
+        <w:numPr>
+          <w:ilvl w:val="0"/>
+          <w:numId w:val="4"/>
+        </w:numPr>
+        <w:rPr>
+          <w:rFonts w:ascii="American Typewriter" w:hAnsi="American Typewriter"/>
+        </w:rPr>
+      </w:pPr>
+      <w:r>
+        <w:t>First step:</w:t>
+      </w:r>
+      <w:r>
+        <w:rPr>
+          <w:rFonts w:ascii="American Typewriter" w:hAnsi="American Typewriter"/>
+        </w:rPr>
+        <w:t xml:space="preserve"> ‘git </w:t>
       </w:r>
       <w:proofErr w:type="gramStart"/>
       <w:r>
+        <w:rPr>
+          <w:rFonts w:ascii="American Typewriter" w:hAnsi="American Typewriter"/>
+        </w:rPr>
         <w:t>add .</w:t>
       </w:r>
       <w:proofErr w:type="gramEnd"/>
       <w:r>
+        <w:rPr>
+          <w:rFonts w:ascii="American Typewriter" w:hAnsi="American Typewriter"/>
+        </w:rPr>
         <w:t>’</w:t>
       </w:r>
     </w:p>
@@ -164,9 +460,39 @@
     </w:p>
     <w:p/>
     <w:p>
-      <w:r>
-        <w:t xml:space="preserve">Second step: ‘git commit -m “***the comments you want to input***” ‘ </w:t>
-      </w:r>
+      <w:pPr>
+        <w:pStyle w:val="ListParagraph"/>
+        <w:numPr>
+          <w:ilvl w:val="0"/>
+          <w:numId w:val="4"/>
+        </w:numPr>
+        <w:rPr>
+          <w:rFonts w:ascii="American Typewriter" w:hAnsi="American Typewriter"/>
+        </w:rPr>
+      </w:pPr>
+      <w:r>
+        <w:t>Second step</w:t>
+      </w:r>
+      <w:r>
+        <w:rPr>
+          <w:rFonts w:ascii="American Typewriter" w:hAnsi="American Typewriter"/>
+        </w:rPr>
+        <w:t>: ‘git commit -m “***the comments you want to input***</w:t>
+      </w:r>
+      <w:proofErr w:type="gramStart"/>
+      <w:r>
+        <w:rPr>
+          <w:rFonts w:ascii="American Typewriter" w:hAnsi="American Typewriter"/>
+        </w:rPr>
+        <w:t xml:space="preserve">” </w:t>
+      </w:r>
+      <w:r>
+        <w:rPr>
+          <w:rFonts w:ascii="American Typewriter" w:hAnsi="American Typewriter"/>
+        </w:rPr>
+        <w:t>’</w:t>
+      </w:r>
+      <w:proofErr w:type="gramEnd"/>
     </w:p>
     <w:p>
       <w:r>
@@ -175,8 +501,21 @@
     </w:p>
     <w:p/>
     <w:p>
-      <w:r>
-        <w:t>Third step: ‘git pull –rebase’</w:t>
+      <w:pPr>
+        <w:pStyle w:val="ListParagraph"/>
+        <w:numPr>
+          <w:ilvl w:val="0"/>
+          <w:numId w:val="4"/>
+        </w:numPr>
+      </w:pPr>
+      <w:r>
+        <w:t xml:space="preserve">Third step: </w:t>
+      </w:r>
+      <w:r>
+        <w:rPr>
+          <w:rFonts w:ascii="American Typewriter" w:hAnsi="American Typewriter"/>
+        </w:rPr>
+        <w:t>‘git pull –rebase’</w:t>
       </w:r>
     </w:p>
     <w:p>
@@ -186,13 +525,38 @@
     </w:p>
     <w:p/>
     <w:p>
-      <w:r>
-        <w:t>Forth step: ‘git push’</w:t>
-      </w:r>
+      <w:pPr>
+        <w:pStyle w:val="ListParagraph"/>
+        <w:numPr>
+          <w:ilvl w:val="0"/>
+          <w:numId w:val="4"/>
+        </w:numPr>
+      </w:pPr>
       <w:bookmarkStart w:id="0" w:name="_GoBack"/>
-      <w:bookmarkEnd w:id="0"/>
-    </w:p>
-    <w:p/>
+      <w:r>
+        <w:t xml:space="preserve">Forth step: </w:t>
+      </w:r>
+      <w:r>
+        <w:rPr>
+          <w:rFonts w:ascii="American Typewriter" w:hAnsi="American Typewriter"/>
+        </w:rPr>
+        <w:t>‘git push’</w:t>
+      </w:r>
+    </w:p>
+    <w:bookmarkEnd w:id="0"/>
+    <w:p>
+      <w:r>
+        <w:t xml:space="preserve">Push your changes to </w:t>
+      </w:r>
+      <w:proofErr w:type="spellStart"/>
+      <w:r>
+        <w:t>github</w:t>
+      </w:r>
+      <w:proofErr w:type="spellEnd"/>
+      <w:r>
+        <w:t>.</w:t>
+      </w:r>
+    </w:p>
     <w:sectPr>
       <w:pgSz w:w="12240" w:h="15840"/>
       <w:pgMar w:top="1440" w:right="1440" w:bottom="1440" w:left="1440" w:header="720" w:footer="720" w:gutter="0"/>
@@ -206,6 +570,119 @@
 <file path=word/numbering.xml><?xml version="1.0" encoding="utf-8"?>
 <w:numbering xmlns:wpc="http://schemas.microsoft.com/office/word/2010/wordprocessingCanvas" xmlns:cx="http://schemas.microsoft.com/office/drawing/2014/chartex" xmlns:cx1="http://schemas.microsoft.com/office/drawing/2015/9/8/chartex" xmlns:cx2="http://schemas.microsoft.com/office/drawing/2015/10/21/chartex" xmlns:cx3="http://schemas.microsoft.com/office/drawing/2016/5/9/chartex" xmlns:cx4="http://schemas.microsoft.com/office/drawing/2016/5/10/chartex" xmlns:cx5="http://schemas.microsoft.com/office/drawing/2016/5/11/chartex" xmlns:cx6="http://schemas.microsoft.com/office/drawing/2016/5/12/chartex" xmlns:cx7="http://schemas.microsoft.com/office/drawing/2016/5/13/chartex" xmlns:cx8="http://schemas.microsoft.com/office/drawing/2016/5/14/chartex" xmlns:mc="http://schemas.openxmlformats.org/markup-compatibility/2006" xmlns:aink="http://schemas.microsoft.com/office/drawing/2016/ink" xmlns:am3d="http://schemas.microsoft.com/office/drawing/2017/model3d" xmlns:o="urn:schemas-microsoft-com:office:office" xmlns:r="http://schemas.openxmlformats.org/officeDocument/2006/relationships" xmlns:m="http://schemas.openxmlformats.org/officeDocument/2006/math" xmlns:v="urn:schemas-microsoft-com:vml" xmlns:wp14="http://schemas.microsoft.com/office/word/2010/wordprocessingDrawing" xmlns:wp="http://schemas.openxmlformats.org/drawingml/2006/wordprocessingDrawing" xmlns:w10="urn:schemas-microsoft-com:office:word" xmlns:w="http://schemas.openxmlformats.org/wordprocessingml/2006/main" xmlns:w14="http://schemas.microsoft.com/office/word/2010/wordml" xmlns:w15="http://schemas.microsoft.com/office/word/2012/wordml" xmlns:w16cid="http://schemas.microsoft.com/office/word/2016/wordml/cid" xmlns:w16se="http://schemas.microsoft.com/office/word/2015/wordml/symex" xmlns:wpg="http://schemas.microsoft.com/office/word/2010/wordprocessingGroup" xmlns:wpi="http://schemas.microsoft.com/office/word/2010/wordprocessingInk" xmlns:wne="http://schemas.microsoft.com/office/word/2006/wordml" xmlns:wps="http://schemas.microsoft.com/office/word/2010/wordprocessingShape" mc:Ignorable="w14 w15 w16se w16cid wp14">
   <w:abstractNum w:abstractNumId="0" w15:restartNumberingAfterBreak="0">
+    <w:nsid w:val="0BC0732F"/>
+    <w:multiLevelType w:val="hybridMultilevel"/>
+    <w:tmpl w:val="597A28BC"/>
+    <w:lvl w:ilvl="0" w:tplc="04090001">
+      <w:start w:val="1"/>
+      <w:numFmt w:val="bullet"/>
+      <w:lvlText w:val=""/>
+      <w:lvlJc w:val="left"/>
+      <w:pPr>
+        <w:ind w:left="720" w:hanging="360"/>
+      </w:pPr>
+      <w:rPr>
+        <w:rFonts w:ascii="Symbol" w:hAnsi="Symbol" w:hint="default"/>
+      </w:rPr>
+    </w:lvl>
+    <w:lvl w:ilvl="1" w:tplc="04090003" w:tentative="1">
+      <w:start w:val="1"/>
+      <w:numFmt w:val="bullet"/>
+      <w:lvlText w:val="o"/>
+      <w:lvlJc w:val="left"/>
+      <w:pPr>
+        <w:ind w:left="1440" w:hanging="360"/>
+      </w:pPr>
+      <w:rPr>
+        <w:rFonts w:ascii="Courier New" w:hAnsi="Courier New" w:hint="default"/>
+      </w:rPr>
+    </w:lvl>
+    <w:lvl w:ilvl="2" w:tplc="04090005" w:tentative="1">
+      <w:start w:val="1"/>
+      <w:numFmt w:val="bullet"/>
+      <w:lvlText w:val=""/>
+      <w:lvlJc w:val="left"/>
+      <w:pPr>
+        <w:ind w:left="2160" w:hanging="360"/>
+      </w:pPr>
+      <w:rPr>
+        <w:rFonts w:ascii="Wingdings" w:hAnsi="Wingdings" w:hint="default"/>
+      </w:rPr>
+    </w:lvl>
+    <w:lvl w:ilvl="3" w:tplc="04090001" w:tentative="1">
+      <w:start w:val="1"/>
+      <w:numFmt w:val="bullet"/>
+      <w:lvlText w:val=""/>
+      <w:lvlJc w:val="left"/>
+      <w:pPr>
+        <w:ind w:left="2880" w:hanging="360"/>
+      </w:pPr>
+      <w:rPr>
+        <w:rFonts w:ascii="Symbol" w:hAnsi="Symbol" w:hint="default"/>
+      </w:rPr>
+    </w:lvl>
+    <w:lvl w:ilvl="4" w:tplc="04090003" w:tentative="1">
+      <w:start w:val="1"/>
+      <w:numFmt w:val="bullet"/>
+      <w:lvlText w:val="o"/>
+      <w:lvlJc w:val="left"/>
+      <w:pPr>
+        <w:ind w:left="3600" w:hanging="360"/>
+      </w:pPr>
+      <w:rPr>
+        <w:rFonts w:ascii="Courier New" w:hAnsi="Courier New" w:hint="default"/>
+      </w:rPr>
+    </w:lvl>
+    <w:lvl w:ilvl="5" w:tplc="04090005" w:tentative="1">
+      <w:start w:val="1"/>
+      <w:numFmt w:val="bullet"/>
+      <w:lvlText w:val=""/>
+      <w:lvlJc w:val="left"/>
+      <w:pPr>
+        <w:ind w:left="4320" w:hanging="360"/>
+      </w:pPr>
+      <w:rPr>
+        <w:rFonts w:ascii="Wingdings" w:hAnsi="Wingdings" w:hint="default"/>
+      </w:rPr>
+    </w:lvl>
+    <w:lvl w:ilvl="6" w:tplc="04090001" w:tentative="1">
+      <w:start w:val="1"/>
+      <w:numFmt w:val="bullet"/>
+      <w:lvlText w:val=""/>
+      <w:lvlJc w:val="left"/>
+      <w:pPr>
+        <w:ind w:left="5040" w:hanging="360"/>
+      </w:pPr>
+      <w:rPr>
+        <w:rFonts w:ascii="Symbol" w:hAnsi="Symbol" w:hint="default"/>
+      </w:rPr>
+    </w:lvl>
+    <w:lvl w:ilvl="7" w:tplc="04090003" w:tentative="1">
+      <w:start w:val="1"/>
+      <w:numFmt w:val="bullet"/>
+      <w:lvlText w:val="o"/>
+      <w:lvlJc w:val="left"/>
+      <w:pPr>
+        <w:ind w:left="5760" w:hanging="360"/>
+      </w:pPr>
+      <w:rPr>
+        <w:rFonts w:ascii="Courier New" w:hAnsi="Courier New" w:hint="default"/>
+      </w:rPr>
+    </w:lvl>
+    <w:lvl w:ilvl="8" w:tplc="04090005" w:tentative="1">
+      <w:start w:val="1"/>
+      <w:numFmt w:val="bullet"/>
+      <w:lvlText w:val=""/>
+      <w:lvlJc w:val="left"/>
+      <w:pPr>
+        <w:ind w:left="6480" w:hanging="360"/>
+      </w:pPr>
+      <w:rPr>
+        <w:rFonts w:ascii="Wingdings" w:hAnsi="Wingdings" w:hint="default"/>
+      </w:rPr>
+    </w:lvl>
+  </w:abstractNum>
+  <w:abstractNum w:abstractNumId="1" w15:restartNumberingAfterBreak="0">
     <w:nsid w:val="397042D4"/>
     <w:multiLevelType w:val="hybridMultilevel"/>
     <w:tmpl w:val="7206E8C8"/>
@@ -294,8 +771,243 @@
       </w:pPr>
     </w:lvl>
   </w:abstractNum>
+  <w:abstractNum w:abstractNumId="2" w15:restartNumberingAfterBreak="0">
+    <w:nsid w:val="49EC2CB5"/>
+    <w:multiLevelType w:val="hybridMultilevel"/>
+    <w:tmpl w:val="C7523948"/>
+    <w:lvl w:ilvl="0" w:tplc="04090001">
+      <w:start w:val="1"/>
+      <w:numFmt w:val="bullet"/>
+      <w:lvlText w:val=""/>
+      <w:lvlJc w:val="left"/>
+      <w:pPr>
+        <w:ind w:left="720" w:hanging="360"/>
+      </w:pPr>
+      <w:rPr>
+        <w:rFonts w:ascii="Symbol" w:hAnsi="Symbol" w:hint="default"/>
+      </w:rPr>
+    </w:lvl>
+    <w:lvl w:ilvl="1" w:tplc="04090003" w:tentative="1">
+      <w:start w:val="1"/>
+      <w:numFmt w:val="bullet"/>
+      <w:lvlText w:val="o"/>
+      <w:lvlJc w:val="left"/>
+      <w:pPr>
+        <w:ind w:left="1440" w:hanging="360"/>
+      </w:pPr>
+      <w:rPr>
+        <w:rFonts w:ascii="Courier New" w:hAnsi="Courier New" w:hint="default"/>
+      </w:rPr>
+    </w:lvl>
+    <w:lvl w:ilvl="2" w:tplc="04090005" w:tentative="1">
+      <w:start w:val="1"/>
+      <w:numFmt w:val="bullet"/>
+      <w:lvlText w:val=""/>
+      <w:lvlJc w:val="left"/>
+      <w:pPr>
+        <w:ind w:left="2160" w:hanging="360"/>
+      </w:pPr>
+      <w:rPr>
+        <w:rFonts w:ascii="Wingdings" w:hAnsi="Wingdings" w:hint="default"/>
+      </w:rPr>
+    </w:lvl>
+    <w:lvl w:ilvl="3" w:tplc="04090001" w:tentative="1">
+      <w:start w:val="1"/>
+      <w:numFmt w:val="bullet"/>
+      <w:lvlText w:val=""/>
+      <w:lvlJc w:val="left"/>
+      <w:pPr>
+        <w:ind w:left="2880" w:hanging="360"/>
+      </w:pPr>
+      <w:rPr>
+        <w:rFonts w:ascii="Symbol" w:hAnsi="Symbol" w:hint="default"/>
+      </w:rPr>
+    </w:lvl>
+    <w:lvl w:ilvl="4" w:tplc="04090003" w:tentative="1">
+      <w:start w:val="1"/>
+      <w:numFmt w:val="bullet"/>
+      <w:lvlText w:val="o"/>
+      <w:lvlJc w:val="left"/>
+      <w:pPr>
+        <w:ind w:left="3600" w:hanging="360"/>
+      </w:pPr>
+      <w:rPr>
+        <w:rFonts w:ascii="Courier New" w:hAnsi="Courier New" w:hint="default"/>
+      </w:rPr>
+    </w:lvl>
+    <w:lvl w:ilvl="5" w:tplc="04090005" w:tentative="1">
+      <w:start w:val="1"/>
+      <w:numFmt w:val="bullet"/>
+      <w:lvlText w:val=""/>
+      <w:lvlJc w:val="left"/>
+      <w:pPr>
+        <w:ind w:left="4320" w:hanging="360"/>
+      </w:pPr>
+      <w:rPr>
+        <w:rFonts w:ascii="Wingdings" w:hAnsi="Wingdings" w:hint="default"/>
+      </w:rPr>
+    </w:lvl>
+    <w:lvl w:ilvl="6" w:tplc="04090001" w:tentative="1">
+      <w:start w:val="1"/>
+      <w:numFmt w:val="bullet"/>
+      <w:lvlText w:val=""/>
+      <w:lvlJc w:val="left"/>
+      <w:pPr>
+        <w:ind w:left="5040" w:hanging="360"/>
+      </w:pPr>
+      <w:rPr>
+        <w:rFonts w:ascii="Symbol" w:hAnsi="Symbol" w:hint="default"/>
+      </w:rPr>
+    </w:lvl>
+    <w:lvl w:ilvl="7" w:tplc="04090003" w:tentative="1">
+      <w:start w:val="1"/>
+      <w:numFmt w:val="bullet"/>
+      <w:lvlText w:val="o"/>
+      <w:lvlJc w:val="left"/>
+      <w:pPr>
+        <w:ind w:left="5760" w:hanging="360"/>
+      </w:pPr>
+      <w:rPr>
+        <w:rFonts w:ascii="Courier New" w:hAnsi="Courier New" w:hint="default"/>
+      </w:rPr>
+    </w:lvl>
+    <w:lvl w:ilvl="8" w:tplc="04090005" w:tentative="1">
+      <w:start w:val="1"/>
+      <w:numFmt w:val="bullet"/>
+      <w:lvlText w:val=""/>
+      <w:lvlJc w:val="left"/>
+      <w:pPr>
+        <w:ind w:left="6480" w:hanging="360"/>
+      </w:pPr>
+      <w:rPr>
+        <w:rFonts w:ascii="Wingdings" w:hAnsi="Wingdings" w:hint="default"/>
+      </w:rPr>
+    </w:lvl>
+  </w:abstractNum>
+  <w:abstractNum w:abstractNumId="3" w15:restartNumberingAfterBreak="0">
+    <w:nsid w:val="5BB91898"/>
+    <w:multiLevelType w:val="hybridMultilevel"/>
+    <w:tmpl w:val="1B20F508"/>
+    <w:lvl w:ilvl="0" w:tplc="04090001">
+      <w:start w:val="1"/>
+      <w:numFmt w:val="bullet"/>
+      <w:lvlText w:val=""/>
+      <w:lvlJc w:val="left"/>
+      <w:pPr>
+        <w:ind w:left="720" w:hanging="360"/>
+      </w:pPr>
+      <w:rPr>
+        <w:rFonts w:ascii="Symbol" w:hAnsi="Symbol" w:hint="default"/>
+      </w:rPr>
+    </w:lvl>
+    <w:lvl w:ilvl="1" w:tplc="04090003" w:tentative="1">
+      <w:start w:val="1"/>
+      <w:numFmt w:val="bullet"/>
+      <w:lvlText w:val="o"/>
+      <w:lvlJc w:val="left"/>
+      <w:pPr>
+        <w:ind w:left="1440" w:hanging="360"/>
+      </w:pPr>
+      <w:rPr>
+        <w:rFonts w:ascii="Courier New" w:hAnsi="Courier New" w:hint="default"/>
+      </w:rPr>
+    </w:lvl>
+    <w:lvl w:ilvl="2" w:tplc="04090005" w:tentative="1">
+      <w:start w:val="1"/>
+      <w:numFmt w:val="bullet"/>
+      <w:lvlText w:val=""/>
+      <w:lvlJc w:val="left"/>
+      <w:pPr>
+        <w:ind w:left="2160" w:hanging="360"/>
+      </w:pPr>
+      <w:rPr>
+        <w:rFonts w:ascii="Wingdings" w:hAnsi="Wingdings" w:hint="default"/>
+      </w:rPr>
+    </w:lvl>
+    <w:lvl w:ilvl="3" w:tplc="04090001" w:tentative="1">
+      <w:start w:val="1"/>
+      <w:numFmt w:val="bullet"/>
+      <w:lvlText w:val=""/>
+      <w:lvlJc w:val="left"/>
+      <w:pPr>
+        <w:ind w:left="2880" w:hanging="360"/>
+      </w:pPr>
+      <w:rPr>
+        <w:rFonts w:ascii="Symbol" w:hAnsi="Symbol" w:hint="default"/>
+      </w:rPr>
+    </w:lvl>
+    <w:lvl w:ilvl="4" w:tplc="04090003" w:tentative="1">
+      <w:start w:val="1"/>
+      <w:numFmt w:val="bullet"/>
+      <w:lvlText w:val="o"/>
+      <w:lvlJc w:val="left"/>
+      <w:pPr>
+        <w:ind w:left="3600" w:hanging="360"/>
+      </w:pPr>
+      <w:rPr>
+        <w:rFonts w:ascii="Courier New" w:hAnsi="Courier New" w:hint="default"/>
+      </w:rPr>
+    </w:lvl>
+    <w:lvl w:ilvl="5" w:tplc="04090005" w:tentative="1">
+      <w:start w:val="1"/>
+      <w:numFmt w:val="bullet"/>
+      <w:lvlText w:val=""/>
+      <w:lvlJc w:val="left"/>
+      <w:pPr>
+        <w:ind w:left="4320" w:hanging="360"/>
+      </w:pPr>
+      <w:rPr>
+        <w:rFonts w:ascii="Wingdings" w:hAnsi="Wingdings" w:hint="default"/>
+      </w:rPr>
+    </w:lvl>
+    <w:lvl w:ilvl="6" w:tplc="04090001" w:tentative="1">
+      <w:start w:val="1"/>
+      <w:numFmt w:val="bullet"/>
+      <w:lvlText w:val=""/>
+      <w:lvlJc w:val="left"/>
+      <w:pPr>
+        <w:ind w:left="5040" w:hanging="360"/>
+      </w:pPr>
+      <w:rPr>
+        <w:rFonts w:ascii="Symbol" w:hAnsi="Symbol" w:hint="default"/>
+      </w:rPr>
+    </w:lvl>
+    <w:lvl w:ilvl="7" w:tplc="04090003" w:tentative="1">
+      <w:start w:val="1"/>
+      <w:numFmt w:val="bullet"/>
+      <w:lvlText w:val="o"/>
+      <w:lvlJc w:val="left"/>
+      <w:pPr>
+        <w:ind w:left="5760" w:hanging="360"/>
+      </w:pPr>
+      <w:rPr>
+        <w:rFonts w:ascii="Courier New" w:hAnsi="Courier New" w:hint="default"/>
+      </w:rPr>
+    </w:lvl>
+    <w:lvl w:ilvl="8" w:tplc="04090005" w:tentative="1">
+      <w:start w:val="1"/>
+      <w:numFmt w:val="bullet"/>
+      <w:lvlText w:val=""/>
+      <w:lvlJc w:val="left"/>
+      <w:pPr>
+        <w:ind w:left="6480" w:hanging="360"/>
+      </w:pPr>
+      <w:rPr>
+        <w:rFonts w:ascii="Wingdings" w:hAnsi="Wingdings" w:hint="default"/>
+      </w:rPr>
+    </w:lvl>
+  </w:abstractNum>
   <w:num w:numId="1">
+    <w:abstractNumId w:val="1"/>
+  </w:num>
+  <w:num w:numId="2">
+    <w:abstractNumId w:val="2"/>
+  </w:num>
+  <w:num w:numId="3">
     <w:abstractNumId w:val="0"/>
+  </w:num>
+  <w:num w:numId="4">
+    <w:abstractNumId w:val="3"/>
   </w:num>
 </w:numbering>
 </file>

</xml_diff>